<commit_message>
CORRECION DE PLAN DE GESTION
2.2
</commit_message>
<xml_diff>
--- a/Documentos/Plan de Gestión.docx
+++ b/Documentos/Plan de Gestión.docx
@@ -393,7 +393,7 @@
       <w:r>
         <w:rPr>
           <w:noProof/>
-          <w:lang w:val="es-PE" w:eastAsia="es-PE"/>
+          <w:lang w:val="es-MX" w:eastAsia="es-MX"/>
         </w:rPr>
         <mc:AlternateContent>
           <mc:Choice Requires="wps">
@@ -986,16 +986,8 @@
               <w:rPr>
                 <w:szCs w:val="18"/>
               </w:rPr>
-              <w:t xml:space="preserve">José </w:t>
-            </w:r>
-            <w:proofErr w:type="spellStart"/>
-            <w:r>
-              <w:rPr>
-                <w:szCs w:val="18"/>
-              </w:rPr>
-              <w:t>Lachira</w:t>
-            </w:r>
-            <w:proofErr w:type="spellEnd"/>
+              <w:t>José Lachira</w:t>
+            </w:r>
           </w:p>
         </w:tc>
       </w:tr>
@@ -2858,14 +2850,12 @@
         </w:rPr>
         <w:br w:type="page"/>
       </w:r>
-      <w:bookmarkStart w:id="11" w:name="_GoBack"/>
-      <w:bookmarkEnd w:id="11"/>
     </w:p>
     <w:p>
       <w:pPr>
         <w:pStyle w:val="Ttulo1"/>
       </w:pPr>
-      <w:bookmarkStart w:id="12" w:name="_Toc428676240"/>
+      <w:bookmarkStart w:id="11" w:name="_Toc428676240"/>
       <w:bookmarkEnd w:id="9"/>
       <w:bookmarkEnd w:id="10"/>
       <w:r>
@@ -2875,7 +2865,7 @@
       <w:r>
         <w:t>ÓN</w:t>
       </w:r>
-      <w:bookmarkEnd w:id="12"/>
+      <w:bookmarkEnd w:id="11"/>
     </w:p>
     <w:p>
       <w:pPr>
@@ -3209,11 +3199,11 @@
       <w:pPr>
         <w:pStyle w:val="Ttulo2"/>
       </w:pPr>
-      <w:bookmarkStart w:id="13" w:name="_Toc428676241"/>
+      <w:bookmarkStart w:id="12" w:name="_Toc428676241"/>
       <w:r>
         <w:t>Propósito</w:t>
       </w:r>
-      <w:bookmarkEnd w:id="13"/>
+      <w:bookmarkEnd w:id="12"/>
     </w:p>
     <w:p>
       <w:pPr>
@@ -3277,12 +3267,12 @@
       <w:pPr>
         <w:pStyle w:val="Ttulo2"/>
       </w:pPr>
-      <w:bookmarkStart w:id="14" w:name="_Toc428676242"/>
+      <w:bookmarkStart w:id="13" w:name="_Toc428676242"/>
       <w:r>
         <w:lastRenderedPageBreak/>
         <w:t>Alcance</w:t>
       </w:r>
-      <w:bookmarkEnd w:id="14"/>
+      <w:bookmarkEnd w:id="13"/>
     </w:p>
     <w:p/>
     <w:p>
@@ -3388,43 +3378,7 @@
           <w:szCs w:val="20"/>
           <w:lang w:val="es-PE"/>
         </w:rPr>
-        <w:t xml:space="preserve"> el sistema validará si esta </w:t>
-      </w:r>
-      <w:proofErr w:type="spellStart"/>
-      <w:r>
-        <w:rPr>
-          <w:sz w:val="20"/>
-          <w:szCs w:val="20"/>
-          <w:lang w:val="es-PE"/>
-        </w:rPr>
-        <w:t>logeado</w:t>
-      </w:r>
-      <w:proofErr w:type="spellEnd"/>
-      <w:r>
-        <w:rPr>
-          <w:sz w:val="20"/>
-          <w:szCs w:val="20"/>
-          <w:lang w:val="es-PE"/>
-        </w:rPr>
-        <w:t xml:space="preserve">, caso contrario, se le solicitara los datos personales. Asimismo, una vez </w:t>
-      </w:r>
-      <w:proofErr w:type="spellStart"/>
-      <w:r>
-        <w:rPr>
-          <w:sz w:val="20"/>
-          <w:szCs w:val="20"/>
-          <w:lang w:val="es-PE"/>
-        </w:rPr>
-        <w:t>logeado</w:t>
-      </w:r>
-      <w:proofErr w:type="spellEnd"/>
-      <w:r>
-        <w:rPr>
-          <w:sz w:val="20"/>
-          <w:szCs w:val="20"/>
-          <w:lang w:val="es-PE"/>
-        </w:rPr>
-        <w:t xml:space="preserve">, se implementará una opción al usuario para que pueda modificar su información personal, de esta manera se busca disminuir el ingreso de datos erróneos. Finalmente, el usuario tendrá opción a </w:t>
+        <w:t xml:space="preserve"> el sistema validará si esta logeado, caso contrario, se le solicitara los datos personales. Asimismo, una vez logeado, se implementará una opción al usuario para que pueda modificar su información personal, de esta manera se busca disminuir el ingreso de datos erróneos. Finalmente, el usuario tendrá opción a </w:t>
       </w:r>
       <w:r>
         <w:rPr>
@@ -3821,25 +3775,25 @@
       <w:pPr>
         <w:pStyle w:val="Ttulo1"/>
       </w:pPr>
-      <w:bookmarkStart w:id="15" w:name="_Toc428676243"/>
+      <w:bookmarkStart w:id="14" w:name="_Toc428676243"/>
       <w:r>
         <w:lastRenderedPageBreak/>
         <w:t>GESTIÓN DE LA CONFIGURACIÓN</w:t>
       </w:r>
-      <w:bookmarkEnd w:id="15"/>
+      <w:bookmarkEnd w:id="14"/>
     </w:p>
     <w:p>
       <w:pPr>
         <w:pStyle w:val="Ttulo2"/>
       </w:pPr>
-      <w:bookmarkStart w:id="16" w:name="_Toc428676244"/>
+      <w:bookmarkStart w:id="15" w:name="_Toc428676244"/>
       <w:r>
         <w:t>Roles</w:t>
       </w:r>
       <w:r>
         <w:t xml:space="preserve"> y Responsables</w:t>
       </w:r>
-      <w:bookmarkEnd w:id="16"/>
+      <w:bookmarkEnd w:id="15"/>
     </w:p>
     <w:p>
       <w:pPr>
@@ -3882,18 +3836,8 @@
           <w:sz w:val="20"/>
           <w:szCs w:val="20"/>
         </w:rPr>
-        <w:t xml:space="preserve">José </w:t>
-      </w:r>
-      <w:proofErr w:type="spellStart"/>
-      <w:r>
-        <w:rPr>
-          <w:b/>
-          <w:sz w:val="20"/>
-          <w:szCs w:val="20"/>
-        </w:rPr>
-        <w:t>Lachira</w:t>
-      </w:r>
-      <w:proofErr w:type="spellEnd"/>
+        <w:t>José Lachira</w:t>
+      </w:r>
       <w:r>
         <w:rPr>
           <w:sz w:val="20"/>
@@ -3921,21 +3865,7 @@
           <w:sz w:val="20"/>
           <w:szCs w:val="20"/>
         </w:rPr>
-        <w:t>Analista Funcional: Coordina con el usuario final para extraer los requerimientos funcionales y los detalla mediante la metodología RUP a través del UML</w:t>
-      </w:r>
-      <w:r>
-        <w:rPr>
-          <w:sz w:val="20"/>
-          <w:szCs w:val="20"/>
-        </w:rPr>
-        <w:t>, este rol será asignado a</w:t>
-      </w:r>
-      <w:r>
-        <w:rPr>
-          <w:sz w:val="20"/>
-          <w:szCs w:val="20"/>
-        </w:rPr>
-        <w:t xml:space="preserve"> </w:t>
+        <w:t xml:space="preserve">Analista Funcional: Coordina con el usuario final para extraer los requerimientos funcionales y los detalla mediante la metodología RUP a través del UML, este rol será asignado a </w:t>
       </w:r>
       <w:r>
         <w:rPr>
@@ -3972,21 +3902,7 @@
           <w:sz w:val="20"/>
           <w:szCs w:val="20"/>
         </w:rPr>
-        <w:t>Analista Programador: Se basa en los requerimientos funcionales previos que realizó el analista funcional y los desarrolla en un lenguaje de programación</w:t>
-      </w:r>
-      <w:r>
-        <w:rPr>
-          <w:sz w:val="20"/>
-          <w:szCs w:val="20"/>
-        </w:rPr>
-        <w:t>, este rol será asignado a</w:t>
-      </w:r>
-      <w:r>
-        <w:rPr>
-          <w:sz w:val="20"/>
-          <w:szCs w:val="20"/>
-        </w:rPr>
-        <w:t xml:space="preserve"> </w:t>
+        <w:t xml:space="preserve">Analista Programador: Se basa en los requerimientos funcionales previos que realizó el analista funcional y los desarrolla en un lenguaje de programación, este rol será asignado a </w:t>
       </w:r>
       <w:r>
         <w:rPr>
@@ -4144,11 +4060,11 @@
       <w:pPr>
         <w:pStyle w:val="Ttulo2"/>
       </w:pPr>
-      <w:bookmarkStart w:id="17" w:name="_Toc428676245"/>
+      <w:bookmarkStart w:id="16" w:name="_Toc428676245"/>
       <w:r>
         <w:t>Entorno y Herramientas</w:t>
       </w:r>
-      <w:bookmarkEnd w:id="17"/>
+      <w:bookmarkEnd w:id="16"/>
     </w:p>
     <w:p>
       <w:pPr>
@@ -4177,7 +4093,25 @@
           <w:sz w:val="20"/>
           <w:lang w:val="es-PE"/>
         </w:rPr>
-        <w:t>El lenguaje de programación elegido para  el desarrollo del proyecto será PHP, debido a que es uno lenguaje de plataformas web más usados, es libre</w:t>
+        <w:t xml:space="preserve">El lenguaje de programación elegido para  el desarrollo del proyecto será </w:t>
+      </w:r>
+      <w:r>
+        <w:rPr>
+          <w:noProof/>
+          <w:sz w:val="20"/>
+          <w:lang w:val="es-PE"/>
+        </w:rPr>
+        <w:t>Rubin</w:t>
+      </w:r>
+      <w:bookmarkStart w:id="17" w:name="_GoBack"/>
+      <w:bookmarkEnd w:id="17"/>
+      <w:r>
+        <w:rPr>
+          <w:noProof/>
+          <w:sz w:val="20"/>
+          <w:lang w:val="es-PE"/>
+        </w:rPr>
+        <w:t>, debido a que es uno lenguaje de plataformas web más usados, es libre</w:t>
       </w:r>
       <w:r>
         <w:rPr>
@@ -4251,21 +4185,7 @@
         <w:rPr>
           <w:sz w:val="20"/>
         </w:rPr>
-        <w:t xml:space="preserve">Para el control de versiones se usará GIT, y su repositorio </w:t>
-      </w:r>
-      <w:proofErr w:type="spellStart"/>
-      <w:r>
-        <w:rPr>
-          <w:sz w:val="20"/>
-        </w:rPr>
-        <w:t>GitHub</w:t>
-      </w:r>
-      <w:proofErr w:type="spellEnd"/>
-      <w:r>
-        <w:rPr>
-          <w:sz w:val="20"/>
-        </w:rPr>
-        <w:t>, de esta manera monitoreará el avance del grupo y sus respectivas tareas.</w:t>
+        <w:t>Para el control de versiones se usará GIT, y su repositorio GitHub, de esta manera monitoreará el avance del grupo y sus respectivas tareas.</w:t>
       </w:r>
     </w:p>
     <w:p>
@@ -4406,7 +4326,6 @@
           <w:lang w:val="es-PE"/>
         </w:rPr>
       </w:pPr>
-      <w:proofErr w:type="gramStart"/>
       <w:r>
         <w:rPr>
           <w:color w:val="FF0000"/>
@@ -4415,7 +4334,6 @@
         </w:rPr>
         <w:t>falta</w:t>
       </w:r>
-      <w:proofErr w:type="gramEnd"/>
     </w:p>
     <w:p>
       <w:pPr>
@@ -4430,16 +4348,11 @@
       <w:r>
         <w:t>ISTEMA]</w:t>
       </w:r>
-      <w:proofErr w:type="gramStart"/>
       <w:r>
         <w:t>_</w:t>
       </w:r>
       <w:r>
-        <w:t>[</w:t>
-      </w:r>
-      <w:proofErr w:type="gramEnd"/>
-      <w:r>
-        <w:t>MODULO]</w:t>
+        <w:t>[MODULO]</w:t>
       </w:r>
       <w:r>
         <w:t>_[SUB-MODULO]</w:t>
@@ -4593,39 +4506,7 @@
           <w:rFonts w:eastAsia="Calibri"/>
           <w:sz w:val="20"/>
         </w:rPr>
-        <w:t xml:space="preserve"> – </w:t>
-      </w:r>
-      <w:proofErr w:type="spellStart"/>
-      <w:r>
-        <w:rPr>
-          <w:rFonts w:eastAsia="Calibri"/>
-          <w:sz w:val="20"/>
-        </w:rPr>
-        <w:t>Product</w:t>
-      </w:r>
-      <w:proofErr w:type="spellEnd"/>
-      <w:r>
-        <w:rPr>
-          <w:rFonts w:eastAsia="Calibri"/>
-          <w:sz w:val="20"/>
-        </w:rPr>
-        <w:t xml:space="preserve"> </w:t>
-      </w:r>
-      <w:proofErr w:type="spellStart"/>
-      <w:r>
-        <w:rPr>
-          <w:rFonts w:eastAsia="Calibri"/>
-          <w:sz w:val="20"/>
-        </w:rPr>
-        <w:t>BackLog</w:t>
-      </w:r>
-      <w:proofErr w:type="spellEnd"/>
-      <w:r>
-        <w:rPr>
-          <w:rFonts w:eastAsia="Calibri"/>
-          <w:sz w:val="20"/>
-        </w:rPr>
-        <w:t xml:space="preserve">, </w:t>
+        <w:t xml:space="preserve"> – Product BackLog, </w:t>
       </w:r>
     </w:p>
     <w:p>
@@ -4650,18 +4531,8 @@
           <w:rFonts w:eastAsia="Calibri"/>
           <w:sz w:val="20"/>
         </w:rPr>
-        <w:t xml:space="preserve">– Sprint </w:t>
-      </w:r>
-      <w:proofErr w:type="spellStart"/>
-      <w:proofErr w:type="gramStart"/>
-      <w:r>
-        <w:rPr>
-          <w:rFonts w:eastAsia="Calibri"/>
-          <w:sz w:val="20"/>
-        </w:rPr>
-        <w:t>BackLog</w:t>
-      </w:r>
-      <w:proofErr w:type="spellEnd"/>
+        <w:t>– Sprint BackLog</w:t>
+      </w:r>
       <w:r>
         <w:rPr>
           <w:rFonts w:eastAsia="Calibri"/>
@@ -4677,16 +4548,7 @@
           <w:bCs/>
           <w:sz w:val="20"/>
         </w:rPr>
-        <w:t>,</w:t>
-      </w:r>
-      <w:proofErr w:type="gramEnd"/>
-      <w:r>
-        <w:rPr>
-          <w:rFonts w:eastAsia="Calibri"/>
-          <w:bCs/>
-          <w:sz w:val="20"/>
-        </w:rPr>
-        <w:t xml:space="preserve"> </w:t>
+        <w:t xml:space="preserve">, </w:t>
       </w:r>
     </w:p>
     <w:p>
@@ -4994,7 +4856,6 @@
         </w:rPr>
         <w:t>A continuación se presenta un calendario de las principales tareas del proyecto incluyendo sólo las fases de Inicio y Elaboración. Como se ha comentado, el proceso iterativo e incremental de RUP está caracterizado por la realización en paralelo de todas las disciplinas de desarrollo a lo largo del proyecto, con lo cual la mayoría de los artefactos son generados muy tempranamente en el proyecto pero van desarrollándose en mayor o menor grado de acuerdo a la fase e iteración del proyecto. La siguiente figura ilustra este enfoque, en ella lo ensombrecido marca el énfasis de cada disciplina (</w:t>
       </w:r>
-      <w:proofErr w:type="spellStart"/>
       <w:r>
         <w:rPr>
           <w:sz w:val="20"/>
@@ -5002,7 +4863,6 @@
         </w:rPr>
         <w:t>workflow</w:t>
       </w:r>
-      <w:proofErr w:type="spellEnd"/>
       <w:r>
         <w:rPr>
           <w:sz w:val="20"/>
@@ -5017,7 +4877,7 @@
       <w:r>
         <w:rPr>
           <w:noProof/>
-          <w:lang w:val="es-PE" w:eastAsia="es-PE"/>
+          <w:lang w:val="es-MX" w:eastAsia="es-MX"/>
         </w:rPr>
         <w:drawing>
           <wp:inline distT="0" distB="0" distL="0" distR="0" wp14:anchorId="73642425" wp14:editId="7E307EED">
@@ -5096,7 +4956,6 @@
           <w:sz w:val="20"/>
         </w:rPr>
       </w:pPr>
-      <w:proofErr w:type="gramStart"/>
       <w:r>
         <w:rPr>
           <w:color w:val="FF0000"/>
@@ -5105,7 +4964,6 @@
         </w:rPr>
         <w:t>falta</w:t>
       </w:r>
-      <w:proofErr w:type="gramEnd"/>
     </w:p>
     <w:tbl>
       <w:tblPr>
@@ -7975,36 +7833,8 @@
           <w:iCs/>
           <w:lang w:val="es-PE"/>
         </w:rPr>
-        <w:t xml:space="preserve">DBMS: </w:t>
-      </w:r>
-      <w:proofErr w:type="spellStart"/>
-      <w:r>
-        <w:rPr>
-          <w:i/>
-          <w:iCs/>
-          <w:lang w:val="es-PE"/>
-        </w:rPr>
-        <w:t>Database</w:t>
-      </w:r>
-      <w:proofErr w:type="spellEnd"/>
-      <w:r>
-        <w:rPr>
-          <w:i/>
-          <w:iCs/>
-          <w:lang w:val="es-PE"/>
-        </w:rPr>
-        <w:t xml:space="preserve"> Management </w:t>
-      </w:r>
-      <w:proofErr w:type="spellStart"/>
-      <w:r>
-        <w:rPr>
-          <w:i/>
-          <w:iCs/>
-          <w:lang w:val="es-PE"/>
-        </w:rPr>
-        <w:t>System</w:t>
-      </w:r>
-      <w:proofErr w:type="spellEnd"/>
+        <w:t>DBMS: Database Management System</w:t>
+      </w:r>
     </w:p>
     <w:p>
       <w:pPr>
@@ -8063,29 +7893,8 @@
       <w:pPr>
         <w:ind w:left="720"/>
       </w:pPr>
-      <w:proofErr w:type="spellStart"/>
-      <w:r>
-        <w:t>Git</w:t>
-      </w:r>
-      <w:proofErr w:type="spellEnd"/>
-      <w:r>
-        <w:t xml:space="preserve"> es un software de control de versiones diseñado por </w:t>
-      </w:r>
-      <w:proofErr w:type="spellStart"/>
-      <w:r>
-        <w:t>Linus</w:t>
-      </w:r>
-      <w:proofErr w:type="spellEnd"/>
-      <w:r>
-        <w:t xml:space="preserve"> </w:t>
-      </w:r>
-      <w:proofErr w:type="spellStart"/>
-      <w:r>
-        <w:t>Torvalds</w:t>
-      </w:r>
-      <w:proofErr w:type="spellEnd"/>
-      <w:r>
-        <w:t>, pensando en la eficiencia y la confiabilidad del mantenimiento de versiones de aplicaciones cuando estas tienen un gran número de archivos de código fuente.</w:t>
+      <w:r>
+        <w:t>Git es un software de control de versiones diseñado por Linus Torvalds, pensando en la eficiencia y la confiabilidad del mantenimiento de versiones de aplicaciones cuando estas tienen un gran número de archivos de código fuente.</w:t>
       </w:r>
     </w:p>
     <w:p>
@@ -8286,7 +8095,7 @@
               <w:szCs w:val="18"/>
               <w:lang w:eastAsia="es-PE"/>
             </w:rPr>
-            <w:t>3</w:t>
+            <w:t>6</w:t>
           </w:r>
           <w:r>
             <w:rPr>
@@ -8664,7 +8473,7 @@
               <w:szCs w:val="18"/>
               <w:lang w:eastAsia="es-PE"/>
             </w:rPr>
-            <w:t>30/08/15</w:t>
+            <w:t>09/09/15</w:t>
           </w:r>
           <w:r>
             <w:rPr>
@@ -8707,7 +8516,7 @@
 
 <file path=word/numbering.xml><?xml version="1.0" encoding="utf-8"?>
 <w:numbering xmlns:wpc="http://schemas.microsoft.com/office/word/2010/wordprocessingCanvas" xmlns:mc="http://schemas.openxmlformats.org/markup-compatibility/2006" xmlns:o="urn:schemas-microsoft-com:office:office" xmlns:r="http://schemas.openxmlformats.org/officeDocument/2006/relationships" xmlns:m="http://schemas.openxmlformats.org/officeDocument/2006/math" xmlns:v="urn:schemas-microsoft-com:vml" xmlns:wp14="http://schemas.microsoft.com/office/word/2010/wordprocessingDrawing" xmlns:wp="http://schemas.openxmlformats.org/drawingml/2006/wordprocessingDrawing" xmlns:w10="urn:schemas-microsoft-com:office:word" xmlns:w="http://schemas.openxmlformats.org/wordprocessingml/2006/main" xmlns:w14="http://schemas.microsoft.com/office/word/2010/wordml" xmlns:w15="http://schemas.microsoft.com/office/word/2012/wordml" xmlns:wpg="http://schemas.microsoft.com/office/word/2010/wordprocessingGroup" xmlns:wpi="http://schemas.microsoft.com/office/word/2010/wordprocessingInk" xmlns:wne="http://schemas.microsoft.com/office/word/2006/wordml" xmlns:wps="http://schemas.microsoft.com/office/word/2010/wordprocessingShape" mc:Ignorable="w14 w15 wp14">
-  <w:abstractNum w:abstractNumId="0">
+  <w:abstractNum w:abstractNumId="0" w15:restartNumberingAfterBreak="0">
     <w:nsid w:val="FFFFFFFB"/>
     <w:multiLevelType w:val="multilevel"/>
     <w:tmpl w:val="D27C9554"/>
@@ -8787,7 +8596,7 @@
       <w:lvlJc w:val="left"/>
     </w:lvl>
   </w:abstractNum>
-  <w:abstractNum w:abstractNumId="1">
+  <w:abstractNum w:abstractNumId="1" w15:restartNumberingAfterBreak="0">
     <w:nsid w:val="015F5377"/>
     <w:multiLevelType w:val="multilevel"/>
     <w:tmpl w:val="7E0E3FC4"/>
@@ -8882,7 +8691,7 @@
       </w:pPr>
     </w:lvl>
   </w:abstractNum>
-  <w:abstractNum w:abstractNumId="2">
+  <w:abstractNum w:abstractNumId="2" w15:restartNumberingAfterBreak="0">
     <w:nsid w:val="03AE50CA"/>
     <w:multiLevelType w:val="multilevel"/>
     <w:tmpl w:val="7E0E3FC4"/>
@@ -8977,7 +8786,7 @@
       </w:pPr>
     </w:lvl>
   </w:abstractNum>
-  <w:abstractNum w:abstractNumId="3">
+  <w:abstractNum w:abstractNumId="3" w15:restartNumberingAfterBreak="0">
     <w:nsid w:val="047B1F3A"/>
     <w:multiLevelType w:val="multilevel"/>
     <w:tmpl w:val="7E0E3FC4"/>
@@ -9072,7 +8881,7 @@
       </w:pPr>
     </w:lvl>
   </w:abstractNum>
-  <w:abstractNum w:abstractNumId="4">
+  <w:abstractNum w:abstractNumId="4" w15:restartNumberingAfterBreak="0">
     <w:nsid w:val="05F65F34"/>
     <w:multiLevelType w:val="multilevel"/>
     <w:tmpl w:val="7E0E3FC4"/>
@@ -9167,7 +8976,7 @@
       </w:pPr>
     </w:lvl>
   </w:abstractNum>
-  <w:abstractNum w:abstractNumId="5">
+  <w:abstractNum w:abstractNumId="5" w15:restartNumberingAfterBreak="0">
     <w:nsid w:val="0A021E04"/>
     <w:multiLevelType w:val="hybridMultilevel"/>
     <w:tmpl w:val="51FA598C"/>
@@ -9280,7 +9089,7 @@
       </w:rPr>
     </w:lvl>
   </w:abstractNum>
-  <w:abstractNum w:abstractNumId="6">
+  <w:abstractNum w:abstractNumId="6" w15:restartNumberingAfterBreak="0">
     <w:nsid w:val="0CC87F4F"/>
     <w:multiLevelType w:val="multilevel"/>
     <w:tmpl w:val="7E0E3FC4"/>
@@ -9375,7 +9184,7 @@
       </w:pPr>
     </w:lvl>
   </w:abstractNum>
-  <w:abstractNum w:abstractNumId="7">
+  <w:abstractNum w:abstractNumId="7" w15:restartNumberingAfterBreak="0">
     <w:nsid w:val="0FDD55BA"/>
     <w:multiLevelType w:val="multilevel"/>
     <w:tmpl w:val="7E0E3FC4"/>
@@ -9470,7 +9279,7 @@
       </w:pPr>
     </w:lvl>
   </w:abstractNum>
-  <w:abstractNum w:abstractNumId="8">
+  <w:abstractNum w:abstractNumId="8" w15:restartNumberingAfterBreak="0">
     <w:nsid w:val="109C55B0"/>
     <w:multiLevelType w:val="multilevel"/>
     <w:tmpl w:val="7E0E3FC4"/>
@@ -9565,7 +9374,7 @@
       </w:pPr>
     </w:lvl>
   </w:abstractNum>
-  <w:abstractNum w:abstractNumId="9">
+  <w:abstractNum w:abstractNumId="9" w15:restartNumberingAfterBreak="0">
     <w:nsid w:val="18FB0F2A"/>
     <w:multiLevelType w:val="hybridMultilevel"/>
     <w:tmpl w:val="F23450D6"/>
@@ -9678,7 +9487,7 @@
       </w:rPr>
     </w:lvl>
   </w:abstractNum>
-  <w:abstractNum w:abstractNumId="10">
+  <w:abstractNum w:abstractNumId="10" w15:restartNumberingAfterBreak="0">
     <w:nsid w:val="1BE42476"/>
     <w:multiLevelType w:val="multilevel"/>
     <w:tmpl w:val="7E0E3FC4"/>
@@ -9773,7 +9582,7 @@
       </w:pPr>
     </w:lvl>
   </w:abstractNum>
-  <w:abstractNum w:abstractNumId="11">
+  <w:abstractNum w:abstractNumId="11" w15:restartNumberingAfterBreak="0">
     <w:nsid w:val="221B2A49"/>
     <w:multiLevelType w:val="multilevel"/>
     <w:tmpl w:val="7E0E3FC4"/>
@@ -9868,7 +9677,7 @@
       </w:pPr>
     </w:lvl>
   </w:abstractNum>
-  <w:abstractNum w:abstractNumId="12">
+  <w:abstractNum w:abstractNumId="12" w15:restartNumberingAfterBreak="0">
     <w:nsid w:val="23B8109B"/>
     <w:multiLevelType w:val="multilevel"/>
     <w:tmpl w:val="7E0E3FC4"/>
@@ -9963,7 +9772,7 @@
       </w:pPr>
     </w:lvl>
   </w:abstractNum>
-  <w:abstractNum w:abstractNumId="13">
+  <w:abstractNum w:abstractNumId="13" w15:restartNumberingAfterBreak="0">
     <w:nsid w:val="273D0B03"/>
     <w:multiLevelType w:val="multilevel"/>
     <w:tmpl w:val="7E0E3FC4"/>
@@ -10058,7 +9867,7 @@
       </w:pPr>
     </w:lvl>
   </w:abstractNum>
-  <w:abstractNum w:abstractNumId="14">
+  <w:abstractNum w:abstractNumId="14" w15:restartNumberingAfterBreak="0">
     <w:nsid w:val="279A7019"/>
     <w:multiLevelType w:val="multilevel"/>
     <w:tmpl w:val="7E0E3FC4"/>
@@ -10153,7 +9962,7 @@
       </w:pPr>
     </w:lvl>
   </w:abstractNum>
-  <w:abstractNum w:abstractNumId="15">
+  <w:abstractNum w:abstractNumId="15" w15:restartNumberingAfterBreak="0">
     <w:nsid w:val="295561FB"/>
     <w:multiLevelType w:val="multilevel"/>
     <w:tmpl w:val="7E0E3FC4"/>
@@ -10248,7 +10057,7 @@
       </w:pPr>
     </w:lvl>
   </w:abstractNum>
-  <w:abstractNum w:abstractNumId="16">
+  <w:abstractNum w:abstractNumId="16" w15:restartNumberingAfterBreak="0">
     <w:nsid w:val="29A902D7"/>
     <w:multiLevelType w:val="multilevel"/>
     <w:tmpl w:val="7E0E3FC4"/>
@@ -10343,7 +10152,7 @@
       </w:pPr>
     </w:lvl>
   </w:abstractNum>
-  <w:abstractNum w:abstractNumId="17">
+  <w:abstractNum w:abstractNumId="17" w15:restartNumberingAfterBreak="0">
     <w:nsid w:val="2CBB4CA9"/>
     <w:multiLevelType w:val="multilevel"/>
     <w:tmpl w:val="7E0E3FC4"/>
@@ -10438,7 +10247,7 @@
       </w:pPr>
     </w:lvl>
   </w:abstractNum>
-  <w:abstractNum w:abstractNumId="18">
+  <w:abstractNum w:abstractNumId="18" w15:restartNumberingAfterBreak="0">
     <w:nsid w:val="316C28D6"/>
     <w:multiLevelType w:val="multilevel"/>
     <w:tmpl w:val="7E0E3FC4"/>
@@ -10533,7 +10342,7 @@
       </w:pPr>
     </w:lvl>
   </w:abstractNum>
-  <w:abstractNum w:abstractNumId="19">
+  <w:abstractNum w:abstractNumId="19" w15:restartNumberingAfterBreak="0">
     <w:nsid w:val="36E075CE"/>
     <w:multiLevelType w:val="multilevel"/>
     <w:tmpl w:val="7E0E3FC4"/>
@@ -10628,7 +10437,7 @@
       </w:pPr>
     </w:lvl>
   </w:abstractNum>
-  <w:abstractNum w:abstractNumId="20">
+  <w:abstractNum w:abstractNumId="20" w15:restartNumberingAfterBreak="0">
     <w:nsid w:val="37F14FC2"/>
     <w:multiLevelType w:val="hybridMultilevel"/>
     <w:tmpl w:val="3C0E4AE0"/>
@@ -10741,7 +10550,7 @@
       </w:rPr>
     </w:lvl>
   </w:abstractNum>
-  <w:abstractNum w:abstractNumId="21">
+  <w:abstractNum w:abstractNumId="21" w15:restartNumberingAfterBreak="0">
     <w:nsid w:val="3AD82BBC"/>
     <w:multiLevelType w:val="hybridMultilevel"/>
     <w:tmpl w:val="7F148DDA"/>
@@ -10854,7 +10663,7 @@
       </w:rPr>
     </w:lvl>
   </w:abstractNum>
-  <w:abstractNum w:abstractNumId="22">
+  <w:abstractNum w:abstractNumId="22" w15:restartNumberingAfterBreak="0">
     <w:nsid w:val="3D9D6061"/>
     <w:multiLevelType w:val="hybridMultilevel"/>
     <w:tmpl w:val="B51A1FA8"/>
@@ -10968,7 +10777,7 @@
       </w:rPr>
     </w:lvl>
   </w:abstractNum>
-  <w:abstractNum w:abstractNumId="23">
+  <w:abstractNum w:abstractNumId="23" w15:restartNumberingAfterBreak="0">
     <w:nsid w:val="4264349D"/>
     <w:multiLevelType w:val="multilevel"/>
     <w:tmpl w:val="7E0E3FC4"/>
@@ -11063,7 +10872,7 @@
       </w:pPr>
     </w:lvl>
   </w:abstractNum>
-  <w:abstractNum w:abstractNumId="24">
+  <w:abstractNum w:abstractNumId="24" w15:restartNumberingAfterBreak="0">
     <w:nsid w:val="46881284"/>
     <w:multiLevelType w:val="hybridMultilevel"/>
     <w:tmpl w:val="13B8E824"/>
@@ -11176,7 +10985,7 @@
       </w:rPr>
     </w:lvl>
   </w:abstractNum>
-  <w:abstractNum w:abstractNumId="25">
+  <w:abstractNum w:abstractNumId="25" w15:restartNumberingAfterBreak="0">
     <w:nsid w:val="4744419D"/>
     <w:multiLevelType w:val="multilevel"/>
     <w:tmpl w:val="7E0E3FC4"/>
@@ -11271,7 +11080,7 @@
       </w:pPr>
     </w:lvl>
   </w:abstractNum>
-  <w:abstractNum w:abstractNumId="26">
+  <w:abstractNum w:abstractNumId="26" w15:restartNumberingAfterBreak="0">
     <w:nsid w:val="51225804"/>
     <w:multiLevelType w:val="multilevel"/>
     <w:tmpl w:val="0C0A001F"/>
@@ -11357,7 +11166,7 @@
       </w:pPr>
     </w:lvl>
   </w:abstractNum>
-  <w:abstractNum w:abstractNumId="27">
+  <w:abstractNum w:abstractNumId="27" w15:restartNumberingAfterBreak="0">
     <w:nsid w:val="53022D85"/>
     <w:multiLevelType w:val="multilevel"/>
     <w:tmpl w:val="0409001F"/>
@@ -11471,7 +11280,7 @@
       </w:pPr>
     </w:lvl>
   </w:abstractNum>
-  <w:abstractNum w:abstractNumId="28">
+  <w:abstractNum w:abstractNumId="28" w15:restartNumberingAfterBreak="0">
     <w:nsid w:val="530E1366"/>
     <w:multiLevelType w:val="multilevel"/>
     <w:tmpl w:val="7E0E3FC4"/>
@@ -11566,7 +11375,7 @@
       </w:pPr>
     </w:lvl>
   </w:abstractNum>
-  <w:abstractNum w:abstractNumId="29">
+  <w:abstractNum w:abstractNumId="29" w15:restartNumberingAfterBreak="0">
     <w:nsid w:val="54464819"/>
     <w:multiLevelType w:val="multilevel"/>
     <w:tmpl w:val="7E0E3FC4"/>
@@ -11661,7 +11470,7 @@
       </w:pPr>
     </w:lvl>
   </w:abstractNum>
-  <w:abstractNum w:abstractNumId="30">
+  <w:abstractNum w:abstractNumId="30" w15:restartNumberingAfterBreak="0">
     <w:nsid w:val="56C1793B"/>
     <w:multiLevelType w:val="multilevel"/>
     <w:tmpl w:val="7E0E3FC4"/>
@@ -11756,7 +11565,7 @@
       </w:pPr>
     </w:lvl>
   </w:abstractNum>
-  <w:abstractNum w:abstractNumId="31">
+  <w:abstractNum w:abstractNumId="31" w15:restartNumberingAfterBreak="0">
     <w:nsid w:val="5A1E716D"/>
     <w:multiLevelType w:val="multilevel"/>
     <w:tmpl w:val="7E0E3FC4"/>
@@ -11851,7 +11660,7 @@
       </w:pPr>
     </w:lvl>
   </w:abstractNum>
-  <w:abstractNum w:abstractNumId="32">
+  <w:abstractNum w:abstractNumId="32" w15:restartNumberingAfterBreak="0">
     <w:nsid w:val="5D2351B7"/>
     <w:multiLevelType w:val="multilevel"/>
     <w:tmpl w:val="7E0E3FC4"/>
@@ -11946,7 +11755,7 @@
       </w:pPr>
     </w:lvl>
   </w:abstractNum>
-  <w:abstractNum w:abstractNumId="33">
+  <w:abstractNum w:abstractNumId="33" w15:restartNumberingAfterBreak="0">
     <w:nsid w:val="63CF49B4"/>
     <w:multiLevelType w:val="multilevel"/>
     <w:tmpl w:val="7E0E3FC4"/>
@@ -12041,7 +11850,7 @@
       </w:pPr>
     </w:lvl>
   </w:abstractNum>
-  <w:abstractNum w:abstractNumId="34">
+  <w:abstractNum w:abstractNumId="34" w15:restartNumberingAfterBreak="0">
     <w:nsid w:val="64415484"/>
     <w:multiLevelType w:val="multilevel"/>
     <w:tmpl w:val="7E0E3FC4"/>
@@ -12136,7 +11945,7 @@
       </w:pPr>
     </w:lvl>
   </w:abstractNum>
-  <w:abstractNum w:abstractNumId="35">
+  <w:abstractNum w:abstractNumId="35" w15:restartNumberingAfterBreak="0">
     <w:nsid w:val="64F012BA"/>
     <w:multiLevelType w:val="multilevel"/>
     <w:tmpl w:val="7E0E3FC4"/>
@@ -12231,7 +12040,7 @@
       </w:pPr>
     </w:lvl>
   </w:abstractNum>
-  <w:abstractNum w:abstractNumId="36">
+  <w:abstractNum w:abstractNumId="36" w15:restartNumberingAfterBreak="0">
     <w:nsid w:val="69885AC1"/>
     <w:multiLevelType w:val="multilevel"/>
     <w:tmpl w:val="7E0E3FC4"/>
@@ -12326,7 +12135,7 @@
       </w:pPr>
     </w:lvl>
   </w:abstractNum>
-  <w:abstractNum w:abstractNumId="37">
+  <w:abstractNum w:abstractNumId="37" w15:restartNumberingAfterBreak="0">
     <w:nsid w:val="6E395452"/>
     <w:multiLevelType w:val="hybridMultilevel"/>
     <w:tmpl w:val="256E61BC"/>
@@ -12439,7 +12248,7 @@
       </w:rPr>
     </w:lvl>
   </w:abstractNum>
-  <w:abstractNum w:abstractNumId="38">
+  <w:abstractNum w:abstractNumId="38" w15:restartNumberingAfterBreak="0">
     <w:nsid w:val="73735ED0"/>
     <w:multiLevelType w:val="multilevel"/>
     <w:tmpl w:val="7E0E3FC4"/>
@@ -12534,7 +12343,7 @@
       </w:pPr>
     </w:lvl>
   </w:abstractNum>
-  <w:abstractNum w:abstractNumId="39">
+  <w:abstractNum w:abstractNumId="39" w15:restartNumberingAfterBreak="0">
     <w:nsid w:val="777465B9"/>
     <w:multiLevelType w:val="multilevel"/>
     <w:tmpl w:val="7E0E3FC4"/>
@@ -12629,7 +12438,7 @@
       </w:pPr>
     </w:lvl>
   </w:abstractNum>
-  <w:abstractNum w:abstractNumId="40">
+  <w:abstractNum w:abstractNumId="40" w15:restartNumberingAfterBreak="0">
     <w:nsid w:val="7EC0614B"/>
     <w:multiLevelType w:val="multilevel"/>
     <w:tmpl w:val="7E0E3FC4"/>
@@ -12724,7 +12533,7 @@
       </w:pPr>
     </w:lvl>
   </w:abstractNum>
-  <w:abstractNum w:abstractNumId="41">
+  <w:abstractNum w:abstractNumId="41" w15:restartNumberingAfterBreak="0">
     <w:nsid w:val="7F8609C7"/>
     <w:multiLevelType w:val="multilevel"/>
     <w:tmpl w:val="7E0E3FC4"/>
@@ -13533,6 +13342,7 @@
   <w:style w:type="character" w:default="1" w:styleId="Fuentedeprrafopredeter">
     <w:name w:val="Default Paragraph Font"/>
     <w:uiPriority w:val="1"/>
+    <w:semiHidden/>
     <w:unhideWhenUsed/>
   </w:style>
   <w:style w:type="table" w:default="1" w:styleId="Tablanormal">
@@ -14312,7 +14122,6 @@
       <w:spacing w:line="240" w:lineRule="atLeast"/>
     </w:pPr>
     <w:tblPr>
-      <w:tblInd w:w="0" w:type="dxa"/>
       <w:tblBorders>
         <w:top w:val="single" w:sz="4" w:space="0" w:color="auto"/>
         <w:left w:val="single" w:sz="4" w:space="0" w:color="auto"/>
@@ -14321,12 +14130,6 @@
         <w:insideH w:val="single" w:sz="4" w:space="0" w:color="auto"/>
         <w:insideV w:val="single" w:sz="4" w:space="0" w:color="auto"/>
       </w:tblBorders>
-      <w:tblCellMar>
-        <w:top w:w="0" w:type="dxa"/>
-        <w:left w:w="108" w:type="dxa"/>
-        <w:bottom w:w="0" w:type="dxa"/>
-        <w:right w:w="108" w:type="dxa"/>
-      </w:tblCellMar>
     </w:tblPr>
   </w:style>
   <w:style w:type="paragraph" w:customStyle="1" w:styleId="TablaHead">
@@ -15108,7 +14911,6 @@
     <w:tblPr>
       <w:tblStyleRowBandSize w:val="1"/>
       <w:tblStyleColBandSize w:val="1"/>
-      <w:tblInd w:w="0" w:type="dxa"/>
       <w:tblBorders>
         <w:top w:val="single" w:sz="8" w:space="0" w:color="4BACC6"/>
         <w:left w:val="single" w:sz="8" w:space="0" w:color="4BACC6"/>
@@ -15117,12 +14919,6 @@
         <w:insideH w:val="single" w:sz="8" w:space="0" w:color="4BACC6"/>
         <w:insideV w:val="single" w:sz="8" w:space="0" w:color="4BACC6"/>
       </w:tblBorders>
-      <w:tblCellMar>
-        <w:top w:w="0" w:type="dxa"/>
-        <w:left w:w="108" w:type="dxa"/>
-        <w:bottom w:w="0" w:type="dxa"/>
-        <w:right w:w="108" w:type="dxa"/>
-      </w:tblCellMar>
     </w:tblPr>
     <w:tblStylePr w:type="firstRow">
       <w:pPr>
@@ -15238,17 +15034,10 @@
     <w:tblPr>
       <w:tblStyleRowBandSize w:val="1"/>
       <w:tblStyleColBandSize w:val="1"/>
-      <w:tblInd w:w="0" w:type="dxa"/>
       <w:tblBorders>
         <w:top w:val="single" w:sz="8" w:space="0" w:color="4F81BD"/>
         <w:bottom w:val="single" w:sz="8" w:space="0" w:color="4F81BD"/>
       </w:tblBorders>
-      <w:tblCellMar>
-        <w:top w:w="0" w:type="dxa"/>
-        <w:left w:w="108" w:type="dxa"/>
-        <w:bottom w:w="0" w:type="dxa"/>
-        <w:right w:w="108" w:type="dxa"/>
-      </w:tblCellMar>
     </w:tblPr>
     <w:tblStylePr w:type="firstRow">
       <w:pPr>
@@ -15338,19 +15127,12 @@
     <w:tblPr>
       <w:tblStyleRowBandSize w:val="1"/>
       <w:tblStyleColBandSize w:val="1"/>
-      <w:tblInd w:w="0" w:type="dxa"/>
       <w:tblBorders>
         <w:top w:val="single" w:sz="8" w:space="0" w:color="4F81BD"/>
         <w:left w:val="single" w:sz="8" w:space="0" w:color="4F81BD"/>
         <w:bottom w:val="single" w:sz="8" w:space="0" w:color="4F81BD"/>
         <w:right w:val="single" w:sz="8" w:space="0" w:color="4F81BD"/>
       </w:tblBorders>
-      <w:tblCellMar>
-        <w:top w:w="0" w:type="dxa"/>
-        <w:left w:w="108" w:type="dxa"/>
-        <w:bottom w:w="0" w:type="dxa"/>
-        <w:right w:w="108" w:type="dxa"/>
-      </w:tblCellMar>
     </w:tblPr>
     <w:tblStylePr w:type="firstRow">
       <w:pPr>
@@ -15873,17 +15655,10 @@
     <w:tblPr>
       <w:tblStyleRowBandSize w:val="1"/>
       <w:tblStyleColBandSize w:val="1"/>
-      <w:tblInd w:w="0" w:type="dxa"/>
       <w:tblBorders>
         <w:top w:val="single" w:sz="8" w:space="0" w:color="4BACC6"/>
         <w:bottom w:val="single" w:sz="8" w:space="0" w:color="4BACC6"/>
       </w:tblBorders>
-      <w:tblCellMar>
-        <w:top w:w="0" w:type="dxa"/>
-        <w:left w:w="108" w:type="dxa"/>
-        <w:bottom w:w="0" w:type="dxa"/>
-        <w:right w:w="108" w:type="dxa"/>
-      </w:tblCellMar>
     </w:tblPr>
     <w:tblStylePr w:type="firstRow">
       <w:pPr>
@@ -15970,19 +15745,12 @@
     <w:tblPr>
       <w:tblStyleRowBandSize w:val="1"/>
       <w:tblStyleColBandSize w:val="1"/>
-      <w:tblInd w:w="0" w:type="dxa"/>
       <w:tblBorders>
         <w:top w:val="single" w:sz="8" w:space="0" w:color="000000" w:themeColor="text1"/>
         <w:left w:val="single" w:sz="8" w:space="0" w:color="000000" w:themeColor="text1"/>
         <w:bottom w:val="single" w:sz="8" w:space="0" w:color="000000" w:themeColor="text1"/>
         <w:right w:val="single" w:sz="8" w:space="0" w:color="000000" w:themeColor="text1"/>
       </w:tblBorders>
-      <w:tblCellMar>
-        <w:top w:w="0" w:type="dxa"/>
-        <w:left w:w="108" w:type="dxa"/>
-        <w:bottom w:w="0" w:type="dxa"/>
-        <w:right w:w="108" w:type="dxa"/>
-      </w:tblCellMar>
     </w:tblPr>
     <w:tblStylePr w:type="firstRow">
       <w:pPr>
@@ -16059,7 +15827,6 @@
     <w:tblPr>
       <w:tblStyleRowBandSize w:val="1"/>
       <w:tblStyleColBandSize w:val="1"/>
-      <w:tblInd w:w="0" w:type="dxa"/>
       <w:tblBorders>
         <w:top w:val="single" w:sz="8" w:space="0" w:color="000000" w:themeColor="text1"/>
         <w:left w:val="single" w:sz="8" w:space="0" w:color="000000" w:themeColor="text1"/>
@@ -16068,12 +15835,6 @@
         <w:insideH w:val="single" w:sz="8" w:space="0" w:color="000000" w:themeColor="text1"/>
         <w:insideV w:val="single" w:sz="8" w:space="0" w:color="000000" w:themeColor="text1"/>
       </w:tblBorders>
-      <w:tblCellMar>
-        <w:top w:w="0" w:type="dxa"/>
-        <w:left w:w="108" w:type="dxa"/>
-        <w:bottom w:w="0" w:type="dxa"/>
-        <w:right w:w="108" w:type="dxa"/>
-      </w:tblCellMar>
     </w:tblPr>
     <w:tblStylePr w:type="firstRow">
       <w:pPr>
@@ -16439,7 +16200,6 @@
     <w:tblPr>
       <w:tblStyleRowBandSize w:val="1"/>
       <w:tblStyleColBandSize w:val="1"/>
-      <w:tblInd w:w="0" w:type="dxa"/>
       <w:tblBorders>
         <w:top w:val="single" w:sz="4" w:space="0" w:color="B8CCE4" w:themeColor="accent1" w:themeTint="66"/>
         <w:left w:val="single" w:sz="4" w:space="0" w:color="B8CCE4" w:themeColor="accent1" w:themeTint="66"/>
@@ -16448,12 +16208,6 @@
         <w:insideH w:val="single" w:sz="4" w:space="0" w:color="B8CCE4" w:themeColor="accent1" w:themeTint="66"/>
         <w:insideV w:val="single" w:sz="4" w:space="0" w:color="B8CCE4" w:themeColor="accent1" w:themeTint="66"/>
       </w:tblBorders>
-      <w:tblCellMar>
-        <w:top w:w="0" w:type="dxa"/>
-        <w:left w:w="108" w:type="dxa"/>
-        <w:bottom w:w="0" w:type="dxa"/>
-        <w:right w:w="108" w:type="dxa"/>
-      </w:tblCellMar>
     </w:tblPr>
     <w:tblStylePr w:type="firstRow">
       <w:rPr>
@@ -16500,7 +16254,6 @@
     <w:tblPr>
       <w:tblStyleRowBandSize w:val="1"/>
       <w:tblStyleColBandSize w:val="1"/>
-      <w:tblInd w:w="0" w:type="dxa"/>
       <w:tblBorders>
         <w:top w:val="single" w:sz="8" w:space="0" w:color="9BBB59" w:themeColor="accent3"/>
         <w:left w:val="single" w:sz="8" w:space="0" w:color="9BBB59" w:themeColor="accent3"/>
@@ -16509,12 +16262,6 @@
         <w:insideH w:val="single" w:sz="8" w:space="0" w:color="9BBB59" w:themeColor="accent3"/>
         <w:insideV w:val="single" w:sz="8" w:space="0" w:color="9BBB59" w:themeColor="accent3"/>
       </w:tblBorders>
-      <w:tblCellMar>
-        <w:top w:w="0" w:type="dxa"/>
-        <w:left w:w="108" w:type="dxa"/>
-        <w:bottom w:w="0" w:type="dxa"/>
-        <w:right w:w="108" w:type="dxa"/>
-      </w:tblCellMar>
     </w:tblPr>
     <w:tblStylePr w:type="firstRow">
       <w:pPr>
@@ -16627,7 +16374,6 @@
     <w:tblPr>
       <w:tblStyleRowBandSize w:val="1"/>
       <w:tblStyleColBandSize w:val="1"/>
-      <w:tblInd w:w="0" w:type="dxa"/>
       <w:tblBorders>
         <w:top w:val="single" w:sz="8" w:space="0" w:color="B3CC82" w:themeColor="accent3" w:themeTint="BF"/>
         <w:left w:val="single" w:sz="8" w:space="0" w:color="B3CC82" w:themeColor="accent3" w:themeTint="BF"/>
@@ -16635,12 +16381,6 @@
         <w:right w:val="single" w:sz="8" w:space="0" w:color="B3CC82" w:themeColor="accent3" w:themeTint="BF"/>
         <w:insideH w:val="single" w:sz="8" w:space="0" w:color="B3CC82" w:themeColor="accent3" w:themeTint="BF"/>
       </w:tblBorders>
-      <w:tblCellMar>
-        <w:top w:w="0" w:type="dxa"/>
-        <w:left w:w="108" w:type="dxa"/>
-        <w:bottom w:w="0" w:type="dxa"/>
-        <w:right w:w="108" w:type="dxa"/>
-      </w:tblCellMar>
     </w:tblPr>
     <w:tblStylePr w:type="firstRow">
       <w:pPr>
@@ -16730,19 +16470,12 @@
     <w:tblPr>
       <w:tblStyleRowBandSize w:val="1"/>
       <w:tblStyleColBandSize w:val="1"/>
-      <w:tblInd w:w="0" w:type="dxa"/>
       <w:tblBorders>
         <w:top w:val="single" w:sz="8" w:space="0" w:color="9BBB59" w:themeColor="accent3"/>
         <w:left w:val="single" w:sz="8" w:space="0" w:color="9BBB59" w:themeColor="accent3"/>
         <w:bottom w:val="single" w:sz="8" w:space="0" w:color="9BBB59" w:themeColor="accent3"/>
         <w:right w:val="single" w:sz="8" w:space="0" w:color="9BBB59" w:themeColor="accent3"/>
       </w:tblBorders>
-      <w:tblCellMar>
-        <w:top w:w="0" w:type="dxa"/>
-        <w:left w:w="108" w:type="dxa"/>
-        <w:bottom w:w="0" w:type="dxa"/>
-        <w:right w:w="108" w:type="dxa"/>
-      </w:tblCellMar>
     </w:tblPr>
     <w:tblStylePr w:type="firstRow">
       <w:pPr>
@@ -16823,19 +16556,12 @@
     <w:tblPr>
       <w:tblStyleRowBandSize w:val="1"/>
       <w:tblStyleColBandSize w:val="1"/>
-      <w:tblInd w:w="0" w:type="dxa"/>
       <w:tblBorders>
         <w:top w:val="single" w:sz="8" w:space="0" w:color="9BBB59" w:themeColor="accent3"/>
         <w:left w:val="single" w:sz="8" w:space="0" w:color="9BBB59" w:themeColor="accent3"/>
         <w:bottom w:val="single" w:sz="8" w:space="0" w:color="9BBB59" w:themeColor="accent3"/>
         <w:right w:val="single" w:sz="8" w:space="0" w:color="9BBB59" w:themeColor="accent3"/>
       </w:tblBorders>
-      <w:tblCellMar>
-        <w:top w:w="0" w:type="dxa"/>
-        <w:left w:w="108" w:type="dxa"/>
-        <w:bottom w:w="0" w:type="dxa"/>
-        <w:right w:w="108" w:type="dxa"/>
-      </w:tblCellMar>
     </w:tblPr>
     <w:tblStylePr w:type="firstRow">
       <w:rPr>
@@ -16944,7 +16670,6 @@
     <w:tblPr>
       <w:tblStyleRowBandSize w:val="1"/>
       <w:tblStyleColBandSize w:val="1"/>
-      <w:tblInd w:w="0" w:type="dxa"/>
       <w:tblBorders>
         <w:top w:val="single" w:sz="8" w:space="0" w:color="B3CC82" w:themeColor="accent3" w:themeTint="BF"/>
         <w:left w:val="single" w:sz="8" w:space="0" w:color="B3CC82" w:themeColor="accent3" w:themeTint="BF"/>
@@ -16953,12 +16678,6 @@
         <w:insideH w:val="single" w:sz="8" w:space="0" w:color="B3CC82" w:themeColor="accent3" w:themeTint="BF"/>
         <w:insideV w:val="single" w:sz="8" w:space="0" w:color="B3CC82" w:themeColor="accent3" w:themeTint="BF"/>
       </w:tblBorders>
-      <w:tblCellMar>
-        <w:top w:w="0" w:type="dxa"/>
-        <w:left w:w="108" w:type="dxa"/>
-        <w:bottom w:w="0" w:type="dxa"/>
-        <w:right w:w="108" w:type="dxa"/>
-      </w:tblCellMar>
     </w:tblPr>
     <w:tcPr>
       <w:shd w:val="clear" w:color="auto" w:fill="E6EED5" w:themeFill="accent3" w:themeFillTint="3F"/>
@@ -17014,7 +16733,6 @@
     <w:tblPr>
       <w:tblStyleRowBandSize w:val="1"/>
       <w:tblStyleColBandSize w:val="1"/>
-      <w:tblInd w:w="0" w:type="dxa"/>
       <w:tblBorders>
         <w:top w:val="single" w:sz="8" w:space="0" w:color="FFFFFF" w:themeColor="background1"/>
         <w:left w:val="single" w:sz="8" w:space="0" w:color="FFFFFF" w:themeColor="background1"/>
@@ -17023,12 +16741,6 @@
         <w:insideH w:val="single" w:sz="6" w:space="0" w:color="FFFFFF" w:themeColor="background1"/>
         <w:insideV w:val="single" w:sz="6" w:space="0" w:color="FFFFFF" w:themeColor="background1"/>
       </w:tblBorders>
-      <w:tblCellMar>
-        <w:top w:w="0" w:type="dxa"/>
-        <w:left w:w="108" w:type="dxa"/>
-        <w:bottom w:w="0" w:type="dxa"/>
-        <w:right w:w="108" w:type="dxa"/>
-      </w:tblCellMar>
     </w:tblPr>
     <w:tcPr>
       <w:shd w:val="clear" w:color="auto" w:fill="E6EED5" w:themeFill="accent3" w:themeFillTint="3F"/>
@@ -17156,7 +16868,6 @@
     <w:tblPr>
       <w:tblStyleRowBandSize w:val="1"/>
       <w:tblStyleColBandSize w:val="1"/>
-      <w:tblInd w:w="0" w:type="dxa"/>
       <w:tblBorders>
         <w:top w:val="single" w:sz="8" w:space="0" w:color="9BBB59" w:themeColor="accent3"/>
         <w:left w:val="single" w:sz="8" w:space="0" w:color="9BBB59" w:themeColor="accent3"/>
@@ -17165,12 +16876,6 @@
         <w:insideH w:val="single" w:sz="8" w:space="0" w:color="9BBB59" w:themeColor="accent3"/>
         <w:insideV w:val="single" w:sz="8" w:space="0" w:color="9BBB59" w:themeColor="accent3"/>
       </w:tblBorders>
-      <w:tblCellMar>
-        <w:top w:w="0" w:type="dxa"/>
-        <w:left w:w="108" w:type="dxa"/>
-        <w:bottom w:w="0" w:type="dxa"/>
-        <w:right w:w="108" w:type="dxa"/>
-      </w:tblCellMar>
     </w:tblPr>
     <w:tcPr>
       <w:shd w:val="clear" w:color="auto" w:fill="E6EED5" w:themeFill="accent3" w:themeFillTint="3F"/>
@@ -17277,13 +16982,6 @@
     <w:tblPr>
       <w:tblStyleRowBandSize w:val="1"/>
       <w:tblStyleColBandSize w:val="1"/>
-      <w:tblInd w:w="0" w:type="dxa"/>
-      <w:tblCellMar>
-        <w:top w:w="0" w:type="dxa"/>
-        <w:left w:w="108" w:type="dxa"/>
-        <w:bottom w:w="0" w:type="dxa"/>
-        <w:right w:w="108" w:type="dxa"/>
-      </w:tblCellMar>
     </w:tblPr>
     <w:tcPr>
       <w:shd w:val="clear" w:color="auto" w:fill="9BBB59" w:themeFill="accent3"/>
@@ -17388,17 +17086,10 @@
     <w:tblPr>
       <w:tblStyleRowBandSize w:val="1"/>
       <w:tblStyleColBandSize w:val="1"/>
-      <w:tblInd w:w="0" w:type="dxa"/>
       <w:tblBorders>
         <w:top w:val="single" w:sz="8" w:space="0" w:color="9BBB59" w:themeColor="accent3"/>
         <w:bottom w:val="single" w:sz="8" w:space="0" w:color="9BBB59" w:themeColor="accent3"/>
       </w:tblBorders>
-      <w:tblCellMar>
-        <w:top w:w="0" w:type="dxa"/>
-        <w:left w:w="108" w:type="dxa"/>
-        <w:bottom w:w="0" w:type="dxa"/>
-        <w:right w:w="108" w:type="dxa"/>
-      </w:tblCellMar>
     </w:tblPr>
     <w:tblStylePr w:type="firstRow">
       <w:rPr>
@@ -17911,15 +17602,6 @@
 </file>
 
 <file path=customXml/item2.xml><?xml version="1.0" encoding="utf-8"?>
-<?mso-contentType ?>
-<FormTemplates xmlns="http://schemas.microsoft.com/sharepoint/v3/contenttype/forms">
-  <Display>DocumentLibraryForm</Display>
-  <Edit>DocumentLibraryForm</Edit>
-  <New>DocumentLibraryForm</New>
-</FormTemplates>
-</file>
-
-<file path=customXml/item3.xml><?xml version="1.0" encoding="utf-8"?>
 <p:properties xmlns:p="http://schemas.microsoft.com/office/2006/metadata/properties" xmlns:xsi="http://www.w3.org/2001/XMLSchema-instance" xmlns:pc="http://schemas.microsoft.com/office/infopath/2007/PartnerControls">
   <documentManagement>
     <SharedWithUsers xmlns="469596dc-fb40-4f0e-adf7-fe09736acff0">
@@ -17931,6 +17613,15 @@
     </SharedWithUsers>
   </documentManagement>
 </p:properties>
+</file>
+
+<file path=customXml/item3.xml><?xml version="1.0" encoding="utf-8"?>
+<?mso-contentType ?>
+<FormTemplates xmlns="http://schemas.microsoft.com/sharepoint/v3/contenttype/forms">
+  <Display>DocumentLibraryForm</Display>
+  <Edit>DocumentLibraryForm</Edit>
+  <New>DocumentLibraryForm</New>
+</FormTemplates>
 </file>
 
 <file path=customXml/item4.xml><?xml version="1.0" encoding="utf-8"?>
@@ -17957,14 +17648,6 @@
 </file>
 
 <file path=customXml/itemProps2.xml><?xml version="1.0" encoding="utf-8"?>
-<ds:datastoreItem xmlns:ds="http://schemas.openxmlformats.org/officeDocument/2006/customXml" ds:itemID="{FB903E96-7289-4EE1-81DC-C8AE59977A5B}">
-  <ds:schemaRefs>
-    <ds:schemaRef ds:uri="http://schemas.microsoft.com/sharepoint/v3/contenttype/forms"/>
-  </ds:schemaRefs>
-</ds:datastoreItem>
-</file>
-
-<file path=customXml/itemProps3.xml><?xml version="1.0" encoding="utf-8"?>
 <ds:datastoreItem xmlns:ds="http://schemas.openxmlformats.org/officeDocument/2006/customXml" ds:itemID="{4B3F2506-F8F0-44DD-A1A1-C3D0E2C6277D}">
   <ds:schemaRefs>
     <ds:schemaRef ds:uri="http://schemas.microsoft.com/office/2006/metadata/properties"/>
@@ -17974,8 +17657,16 @@
 </ds:datastoreItem>
 </file>
 
+<file path=customXml/itemProps3.xml><?xml version="1.0" encoding="utf-8"?>
+<ds:datastoreItem xmlns:ds="http://schemas.openxmlformats.org/officeDocument/2006/customXml" ds:itemID="{FB903E96-7289-4EE1-81DC-C8AE59977A5B}">
+  <ds:schemaRefs>
+    <ds:schemaRef ds:uri="http://schemas.microsoft.com/sharepoint/v3/contenttype/forms"/>
+  </ds:schemaRefs>
+</ds:datastoreItem>
+</file>
+
 <file path=customXml/itemProps4.xml><?xml version="1.0" encoding="utf-8"?>
-<ds:datastoreItem xmlns:ds="http://schemas.openxmlformats.org/officeDocument/2006/customXml" ds:itemID="{BC0F798B-B73A-4B05-8D6B-2C75E827A7F0}">
+<ds:datastoreItem xmlns:ds="http://schemas.openxmlformats.org/officeDocument/2006/customXml" ds:itemID="{451DADAB-60BA-4049-93E1-B2242D5AAA66}">
   <ds:schemaRefs>
     <ds:schemaRef ds:uri="http://schemas.openxmlformats.org/officeDocument/2006/bibliography"/>
   </ds:schemaRefs>

</xml_diff>

<commit_message>
CAMBIO PLAN DE GESTION
</commit_message>
<xml_diff>
--- a/Documentos/Plan de Gestión.docx
+++ b/Documentos/Plan de Gestión.docx
@@ -4103,24 +4103,32 @@
         </w:rPr>
         <w:t>Rubin</w:t>
       </w:r>
+      <w:r>
+        <w:rPr>
+          <w:noProof/>
+          <w:sz w:val="20"/>
+          <w:lang w:val="es-PE"/>
+        </w:rPr>
+        <w:t>, debido a que es uno lenguaje de plataformas web más usados, es libre</w:t>
+      </w:r>
+      <w:r>
+        <w:rPr>
+          <w:noProof/>
+          <w:sz w:val="20"/>
+          <w:lang w:val="es-PE"/>
+        </w:rPr>
+        <w:t>.</w:t>
+      </w:r>
+      <w:r>
+        <w:rPr>
+          <w:noProof/>
+          <w:sz w:val="20"/>
+          <w:lang w:val="es-PE"/>
+        </w:rPr>
+        <w:t>.</w:t>
+      </w:r>
       <w:bookmarkStart w:id="17" w:name="_GoBack"/>
       <w:bookmarkEnd w:id="17"/>
-      <w:r>
-        <w:rPr>
-          <w:noProof/>
-          <w:sz w:val="20"/>
-          <w:lang w:val="es-PE"/>
-        </w:rPr>
-        <w:t>, debido a que es uno lenguaje de plataformas web más usados, es libre</w:t>
-      </w:r>
-      <w:r>
-        <w:rPr>
-          <w:noProof/>
-          <w:sz w:val="20"/>
-          <w:lang w:val="es-PE"/>
-        </w:rPr>
-        <w:t>.</w:t>
-      </w:r>
     </w:p>
     <w:p>
       <w:pPr>
@@ -17443,6 +17451,29 @@
 </file>
 
 <file path=customXml/item1.xml><?xml version="1.0" encoding="utf-8"?>
+<?mso-contentType ?>
+<FormTemplates xmlns="http://schemas.microsoft.com/sharepoint/v3/contenttype/forms">
+  <Display>DocumentLibraryForm</Display>
+  <Edit>DocumentLibraryForm</Edit>
+  <New>DocumentLibraryForm</New>
+</FormTemplates>
+</file>
+
+<file path=customXml/item2.xml><?xml version="1.0" encoding="utf-8"?>
+<p:properties xmlns:p="http://schemas.microsoft.com/office/2006/metadata/properties" xmlns:xsi="http://www.w3.org/2001/XMLSchema-instance" xmlns:pc="http://schemas.microsoft.com/office/infopath/2007/PartnerControls">
+  <documentManagement>
+    <SharedWithUsers xmlns="469596dc-fb40-4f0e-adf7-fe09736acff0">
+      <UserInfo>
+        <DisplayName/>
+        <AccountId xsi:nil="true"/>
+        <AccountType/>
+      </UserInfo>
+    </SharedWithUsers>
+  </documentManagement>
+</p:properties>
+</file>
+
+<file path=customXml/item3.xml><?xml version="1.0" encoding="utf-8"?>
 <ct:contentTypeSchema xmlns:ct="http://schemas.microsoft.com/office/2006/metadata/contentType" xmlns:ma="http://schemas.microsoft.com/office/2006/metadata/properties/metaAttributes" ct:_="" ma:_="" ma:contentTypeName="Documento" ma:contentTypeID="0x010100DC93BC7B37CF5F44A8205DC5B92E129D" ma:contentTypeVersion="3" ma:contentTypeDescription="Crear nuevo documento." ma:contentTypeScope="" ma:versionID="c6ac091060ae22d73b64abdfc73a1e5e">
   <xsd:schema xmlns:xsd="http://www.w3.org/2001/XMLSchema" xmlns:xs="http://www.w3.org/2001/XMLSchema" xmlns:p="http://schemas.microsoft.com/office/2006/metadata/properties" xmlns:ns2="469596dc-fb40-4f0e-adf7-fe09736acff0" xmlns:ns3="8abd8ea5-dcb3-4d70-940c-b65f234609a5" targetNamespace="http://schemas.microsoft.com/office/2006/metadata/properties" ma:root="true" ma:fieldsID="34cc45aec0a717a1cd9ed75b249e7425" ns2:_="" ns3:_="">
     <xsd:import namespace="469596dc-fb40-4f0e-adf7-fe09736acff0"/>
@@ -17601,34 +17632,29 @@
 </ct:contentTypeSchema>
 </file>
 
-<file path=customXml/item2.xml><?xml version="1.0" encoding="utf-8"?>
-<p:properties xmlns:p="http://schemas.microsoft.com/office/2006/metadata/properties" xmlns:xsi="http://www.w3.org/2001/XMLSchema-instance" xmlns:pc="http://schemas.microsoft.com/office/infopath/2007/PartnerControls">
-  <documentManagement>
-    <SharedWithUsers xmlns="469596dc-fb40-4f0e-adf7-fe09736acff0">
-      <UserInfo>
-        <DisplayName/>
-        <AccountId xsi:nil="true"/>
-        <AccountType/>
-      </UserInfo>
-    </SharedWithUsers>
-  </documentManagement>
-</p:properties>
-</file>
-
-<file path=customXml/item3.xml><?xml version="1.0" encoding="utf-8"?>
-<?mso-contentType ?>
-<FormTemplates xmlns="http://schemas.microsoft.com/sharepoint/v3/contenttype/forms">
-  <Display>DocumentLibraryForm</Display>
-  <Edit>DocumentLibraryForm</Edit>
-  <New>DocumentLibraryForm</New>
-</FormTemplates>
-</file>
-
 <file path=customXml/item4.xml><?xml version="1.0" encoding="utf-8"?>
 <b:Sources xmlns:b="http://schemas.openxmlformats.org/officeDocument/2006/bibliography" xmlns="http://schemas.openxmlformats.org/officeDocument/2006/bibliography" SelectedStyle="\APA.XSL" StyleName="APA"/>
 </file>
 
 <file path=customXml/itemProps1.xml><?xml version="1.0" encoding="utf-8"?>
+<ds:datastoreItem xmlns:ds="http://schemas.openxmlformats.org/officeDocument/2006/customXml" ds:itemID="{FB903E96-7289-4EE1-81DC-C8AE59977A5B}">
+  <ds:schemaRefs>
+    <ds:schemaRef ds:uri="http://schemas.microsoft.com/sharepoint/v3/contenttype/forms"/>
+  </ds:schemaRefs>
+</ds:datastoreItem>
+</file>
+
+<file path=customXml/itemProps2.xml><?xml version="1.0" encoding="utf-8"?>
+<ds:datastoreItem xmlns:ds="http://schemas.openxmlformats.org/officeDocument/2006/customXml" ds:itemID="{4B3F2506-F8F0-44DD-A1A1-C3D0E2C6277D}">
+  <ds:schemaRefs>
+    <ds:schemaRef ds:uri="http://schemas.microsoft.com/office/2006/metadata/properties"/>
+    <ds:schemaRef ds:uri="http://schemas.microsoft.com/office/infopath/2007/PartnerControls"/>
+    <ds:schemaRef ds:uri="469596dc-fb40-4f0e-adf7-fe09736acff0"/>
+  </ds:schemaRefs>
+</ds:datastoreItem>
+</file>
+
+<file path=customXml/itemProps3.xml><?xml version="1.0" encoding="utf-8"?>
 <ds:datastoreItem xmlns:ds="http://schemas.openxmlformats.org/officeDocument/2006/customXml" ds:itemID="{E9FABC2D-39D8-4593-B40E-0D60635F132A}">
   <ds:schemaRefs>
     <ds:schemaRef ds:uri="http://schemas.microsoft.com/office/2006/metadata/contentType"/>
@@ -17647,26 +17673,8 @@
 </ds:datastoreItem>
 </file>
 
-<file path=customXml/itemProps2.xml><?xml version="1.0" encoding="utf-8"?>
-<ds:datastoreItem xmlns:ds="http://schemas.openxmlformats.org/officeDocument/2006/customXml" ds:itemID="{4B3F2506-F8F0-44DD-A1A1-C3D0E2C6277D}">
-  <ds:schemaRefs>
-    <ds:schemaRef ds:uri="http://schemas.microsoft.com/office/2006/metadata/properties"/>
-    <ds:schemaRef ds:uri="http://schemas.microsoft.com/office/infopath/2007/PartnerControls"/>
-    <ds:schemaRef ds:uri="469596dc-fb40-4f0e-adf7-fe09736acff0"/>
-  </ds:schemaRefs>
-</ds:datastoreItem>
-</file>
-
-<file path=customXml/itemProps3.xml><?xml version="1.0" encoding="utf-8"?>
-<ds:datastoreItem xmlns:ds="http://schemas.openxmlformats.org/officeDocument/2006/customXml" ds:itemID="{FB903E96-7289-4EE1-81DC-C8AE59977A5B}">
-  <ds:schemaRefs>
-    <ds:schemaRef ds:uri="http://schemas.microsoft.com/sharepoint/v3/contenttype/forms"/>
-  </ds:schemaRefs>
-</ds:datastoreItem>
-</file>
-
 <file path=customXml/itemProps4.xml><?xml version="1.0" encoding="utf-8"?>
-<ds:datastoreItem xmlns:ds="http://schemas.openxmlformats.org/officeDocument/2006/customXml" ds:itemID="{451DADAB-60BA-4049-93E1-B2242D5AAA66}">
+<ds:datastoreItem xmlns:ds="http://schemas.openxmlformats.org/officeDocument/2006/customXml" ds:itemID="{9564AF65-5A3C-46AC-8C11-8C67818CE09F}">
   <ds:schemaRefs>
     <ds:schemaRef ds:uri="http://schemas.openxmlformats.org/officeDocument/2006/bibliography"/>
   </ds:schemaRefs>

</xml_diff>

<commit_message>
Plan de Gestión , Kevin
Se modifico lo indicado por el líder de grupo, en la sección 2.2 , solo
falta verificar los cambios hechos.
</commit_message>
<xml_diff>
--- a/Documentos/Plan de Gestión.docx
+++ b/Documentos/Plan de Gestión.docx
@@ -986,8 +986,16 @@
               <w:rPr>
                 <w:szCs w:val="18"/>
               </w:rPr>
-              <w:t>José Lachira</w:t>
-            </w:r>
+              <w:t xml:space="preserve">José </w:t>
+            </w:r>
+            <w:proofErr w:type="spellStart"/>
+            <w:r>
+              <w:rPr>
+                <w:szCs w:val="18"/>
+              </w:rPr>
+              <w:t>Lachira</w:t>
+            </w:r>
+            <w:proofErr w:type="spellEnd"/>
           </w:p>
         </w:tc>
       </w:tr>
@@ -3378,7 +3386,43 @@
           <w:szCs w:val="20"/>
           <w:lang w:val="es-PE"/>
         </w:rPr>
-        <w:t xml:space="preserve"> el sistema validará si esta logeado, caso contrario, se le solicitara los datos personales. Asimismo, una vez logeado, se implementará una opción al usuario para que pueda modificar su información personal, de esta manera se busca disminuir el ingreso de datos erróneos. Finalmente, el usuario tendrá opción a </w:t>
+        <w:t xml:space="preserve"> el sistema validará si esta </w:t>
+      </w:r>
+      <w:proofErr w:type="spellStart"/>
+      <w:r>
+        <w:rPr>
+          <w:sz w:val="20"/>
+          <w:szCs w:val="20"/>
+          <w:lang w:val="es-PE"/>
+        </w:rPr>
+        <w:t>logeado</w:t>
+      </w:r>
+      <w:proofErr w:type="spellEnd"/>
+      <w:r>
+        <w:rPr>
+          <w:sz w:val="20"/>
+          <w:szCs w:val="20"/>
+          <w:lang w:val="es-PE"/>
+        </w:rPr>
+        <w:t xml:space="preserve">, caso contrario, se le solicitara los datos personales. Asimismo, una vez </w:t>
+      </w:r>
+      <w:proofErr w:type="spellStart"/>
+      <w:r>
+        <w:rPr>
+          <w:sz w:val="20"/>
+          <w:szCs w:val="20"/>
+          <w:lang w:val="es-PE"/>
+        </w:rPr>
+        <w:t>logeado</w:t>
+      </w:r>
+      <w:proofErr w:type="spellEnd"/>
+      <w:r>
+        <w:rPr>
+          <w:sz w:val="20"/>
+          <w:szCs w:val="20"/>
+          <w:lang w:val="es-PE"/>
+        </w:rPr>
+        <w:t xml:space="preserve">, se implementará una opción al usuario para que pueda modificar su información personal, de esta manera se busca disminuir el ingreso de datos erróneos. Finalmente, el usuario tendrá opción a </w:t>
       </w:r>
       <w:r>
         <w:rPr>
@@ -3836,8 +3880,18 @@
           <w:sz w:val="20"/>
           <w:szCs w:val="20"/>
         </w:rPr>
-        <w:t>José Lachira</w:t>
-      </w:r>
+        <w:t xml:space="preserve">José </w:t>
+      </w:r>
+      <w:proofErr w:type="spellStart"/>
+      <w:r>
+        <w:rPr>
+          <w:b/>
+          <w:sz w:val="20"/>
+          <w:szCs w:val="20"/>
+        </w:rPr>
+        <w:t>Lachira</w:t>
+      </w:r>
+      <w:proofErr w:type="spellEnd"/>
       <w:r>
         <w:rPr>
           <w:sz w:val="20"/>
@@ -4069,14 +4123,18 @@
     <w:p>
       <w:pPr>
         <w:rPr>
-          <w:color w:val="FF0000"/>
-        </w:rPr>
-      </w:pPr>
-      <w:r>
-        <w:rPr>
-          <w:color w:val="FF0000"/>
-        </w:rPr>
-        <w:t>Falta modificar</w:t>
+          <w:b/>
+          <w:color w:val="0070C0"/>
+          <w:u w:val="single"/>
+        </w:rPr>
+      </w:pPr>
+      <w:r>
+        <w:rPr>
+          <w:b/>
+          <w:color w:val="0070C0"/>
+          <w:u w:val="single"/>
+        </w:rPr>
+        <w:t>Ya se modifico</w:t>
       </w:r>
     </w:p>
     <w:p>
@@ -4109,7 +4167,7 @@
           <w:sz w:val="20"/>
           <w:lang w:val="es-PE"/>
         </w:rPr>
-        <w:t xml:space="preserve">, debido a que es uno lenguaje de plataformas web más usados, </w:t>
+        <w:t>, debido a que es un</w:t>
       </w:r>
       <w:r>
         <w:rPr>
@@ -4117,7 +4175,47 @@
           <w:sz w:val="20"/>
           <w:lang w:val="es-PE"/>
         </w:rPr>
-        <w:t>y posee una gran cantidad de herramientas…..</w:t>
+        <w:t xml:space="preserve"> lenguaje de plataforma web más </w:t>
+      </w:r>
+      <w:r>
+        <w:rPr>
+          <w:noProof/>
+          <w:sz w:val="20"/>
+          <w:lang w:val="es-PE"/>
+        </w:rPr>
+        <w:t>utilizado</w:t>
+      </w:r>
+      <w:r>
+        <w:rPr>
+          <w:noProof/>
+          <w:sz w:val="20"/>
+          <w:lang w:val="es-PE"/>
+        </w:rPr>
+        <w:t xml:space="preserve"> a nivel internacional</w:t>
+      </w:r>
+      <w:r>
+        <w:rPr>
+          <w:noProof/>
+          <w:sz w:val="20"/>
+          <w:lang w:val="es-PE"/>
+        </w:rPr>
+        <w:t xml:space="preserve">, </w:t>
+      </w:r>
+      <w:r>
+        <w:rPr>
+          <w:noProof/>
+          <w:sz w:val="20"/>
+          <w:lang w:val="es-PE"/>
+        </w:rPr>
+        <w:t>y posee una gran cantidad de herramientas</w:t>
+      </w:r>
+      <w:r>
+        <w:rPr>
+          <w:noProof/>
+          <w:sz w:val="20"/>
+          <w:lang w:val="es-PE"/>
+        </w:rPr>
+        <w:t xml:space="preserve"> que permite al desarrollador explotar al máximo los recursos que brinda.</w:t>
       </w:r>
     </w:p>
     <w:p>
@@ -4136,24 +4234,64 @@
         </w:rPr>
         <w:t>El IDE (Integrated Development  Environment) elegido para el proyecto es Eclipse, debido a que también es un software libre y soporta el desarrollo en lenguaje PHP.</w:t>
       </w:r>
+    </w:p>
+    <w:p>
+      <w:pPr>
+        <w:spacing w:line="360" w:lineRule="auto"/>
+        <w:rPr>
+          <w:sz w:val="20"/>
+          <w:highlight w:val="yellow"/>
+        </w:rPr>
+      </w:pPr>
+      <w:r>
+        <w:rPr>
+          <w:noProof/>
+          <w:sz w:val="20"/>
+          <w:lang w:val="es-PE"/>
+        </w:rPr>
+        <w:t>El DBMS será SQL</w:t>
+      </w:r>
+      <w:r>
+        <w:rPr>
+          <w:noProof/>
+          <w:sz w:val="20"/>
+          <w:lang w:val="es-PE"/>
+        </w:rPr>
+        <w:t xml:space="preserve"> Server 2008</w:t>
+      </w:r>
+      <w:r>
+        <w:rPr>
+          <w:noProof/>
+          <w:sz w:val="20"/>
+          <w:lang w:val="es-PE"/>
+        </w:rPr>
+        <w:t>, debid</w:t>
+      </w:r>
+      <w:r>
+        <w:rPr>
+          <w:noProof/>
+          <w:sz w:val="20"/>
+          <w:lang w:val="es-PE"/>
+        </w:rPr>
+        <w:t>o a que también es un software con gran reputación ante cualquier averia o problema</w:t>
+      </w:r>
+      <w:r>
+        <w:rPr>
+          <w:noProof/>
+          <w:sz w:val="20"/>
+          <w:lang w:val="es-PE"/>
+        </w:rPr>
+        <w:t xml:space="preserve"> y cuenta con el conocimiento de su administració</w:t>
+      </w:r>
       <w:bookmarkStart w:id="17" w:name="_GoBack"/>
       <w:bookmarkEnd w:id="17"/>
-    </w:p>
-    <w:p>
-      <w:pPr>
-        <w:spacing w:line="360" w:lineRule="auto"/>
-        <w:rPr>
-          <w:sz w:val="20"/>
-          <w:highlight w:val="yellow"/>
-        </w:rPr>
-      </w:pPr>
       <w:r>
         <w:rPr>
           <w:noProof/>
           <w:sz w:val="20"/>
           <w:lang w:val="es-PE"/>
         </w:rPr>
-        <w:t xml:space="preserve">El DBMS será MySQL, debido a que también es un software libre y cuenta con el conocimiento de su administración e implementación por parte del </w:t>
+        <w:t xml:space="preserve">n e implementación por parte del </w:t>
       </w:r>
       <w:r>
         <w:rPr>
@@ -4185,7 +4323,21 @@
         <w:rPr>
           <w:sz w:val="20"/>
         </w:rPr>
-        <w:t>Para el control de versiones se usará GIT, y su repositorio GitHub, de esta manera monitoreará el avance del grupo y sus respectivas tareas.</w:t>
+        <w:t xml:space="preserve">Para el control de versiones se usará GIT, y su repositorio </w:t>
+      </w:r>
+      <w:proofErr w:type="spellStart"/>
+      <w:r>
+        <w:rPr>
+          <w:sz w:val="20"/>
+        </w:rPr>
+        <w:t>GitHub</w:t>
+      </w:r>
+      <w:proofErr w:type="spellEnd"/>
+      <w:r>
+        <w:rPr>
+          <w:sz w:val="20"/>
+        </w:rPr>
+        <w:t>, de esta manera monitoreará el avance del grupo y sus respectivas tareas.</w:t>
       </w:r>
     </w:p>
     <w:p>
@@ -4222,7 +4374,6 @@
       </w:pPr>
       <w:bookmarkStart w:id="19" w:name="_Toc428676247"/>
       <w:r>
-        <w:lastRenderedPageBreak/>
         <w:t>FORMATO DE ESTANDARES DE DOCUMENTOS</w:t>
       </w:r>
       <w:bookmarkEnd w:id="19"/>
@@ -4326,6 +4477,7 @@
           <w:lang w:val="es-PE"/>
         </w:rPr>
       </w:pPr>
+      <w:proofErr w:type="gramStart"/>
       <w:r>
         <w:rPr>
           <w:color w:val="FF0000"/>
@@ -4334,6 +4486,7 @@
         </w:rPr>
         <w:t>falta</w:t>
       </w:r>
+      <w:proofErr w:type="gramEnd"/>
     </w:p>
     <w:p>
       <w:pPr>
@@ -4348,11 +4501,16 @@
       <w:r>
         <w:t>ISTEMA]</w:t>
       </w:r>
+      <w:proofErr w:type="gramStart"/>
       <w:r>
         <w:t>_</w:t>
       </w:r>
       <w:r>
-        <w:t>[MODULO]</w:t>
+        <w:t>[</w:t>
+      </w:r>
+      <w:proofErr w:type="gramEnd"/>
+      <w:r>
+        <w:t>MODULO]</w:t>
       </w:r>
       <w:r>
         <w:t>_[SUB-MODULO]</w:t>
@@ -4506,7 +4664,39 @@
           <w:rFonts w:eastAsia="Calibri"/>
           <w:sz w:val="20"/>
         </w:rPr>
-        <w:t xml:space="preserve"> – Product BackLog, </w:t>
+        <w:t xml:space="preserve"> – </w:t>
+      </w:r>
+      <w:proofErr w:type="spellStart"/>
+      <w:r>
+        <w:rPr>
+          <w:rFonts w:eastAsia="Calibri"/>
+          <w:sz w:val="20"/>
+        </w:rPr>
+        <w:t>Product</w:t>
+      </w:r>
+      <w:proofErr w:type="spellEnd"/>
+      <w:r>
+        <w:rPr>
+          <w:rFonts w:eastAsia="Calibri"/>
+          <w:sz w:val="20"/>
+        </w:rPr>
+        <w:t xml:space="preserve"> </w:t>
+      </w:r>
+      <w:proofErr w:type="spellStart"/>
+      <w:r>
+        <w:rPr>
+          <w:rFonts w:eastAsia="Calibri"/>
+          <w:sz w:val="20"/>
+        </w:rPr>
+        <w:t>BackLog</w:t>
+      </w:r>
+      <w:proofErr w:type="spellEnd"/>
+      <w:r>
+        <w:rPr>
+          <w:rFonts w:eastAsia="Calibri"/>
+          <w:sz w:val="20"/>
+        </w:rPr>
+        <w:t xml:space="preserve">, </w:t>
       </w:r>
     </w:p>
     <w:p>
@@ -4531,8 +4721,18 @@
           <w:rFonts w:eastAsia="Calibri"/>
           <w:sz w:val="20"/>
         </w:rPr>
-        <w:t>– Sprint BackLog</w:t>
-      </w:r>
+        <w:t xml:space="preserve">– Sprint </w:t>
+      </w:r>
+      <w:proofErr w:type="spellStart"/>
+      <w:proofErr w:type="gramStart"/>
+      <w:r>
+        <w:rPr>
+          <w:rFonts w:eastAsia="Calibri"/>
+          <w:sz w:val="20"/>
+        </w:rPr>
+        <w:t>BackLog</w:t>
+      </w:r>
+      <w:proofErr w:type="spellEnd"/>
       <w:r>
         <w:rPr>
           <w:rFonts w:eastAsia="Calibri"/>
@@ -4548,7 +4748,16 @@
           <w:bCs/>
           <w:sz w:val="20"/>
         </w:rPr>
-        <w:t xml:space="preserve">, </w:t>
+        <w:t>,</w:t>
+      </w:r>
+      <w:proofErr w:type="gramEnd"/>
+      <w:r>
+        <w:rPr>
+          <w:rFonts w:eastAsia="Calibri"/>
+          <w:bCs/>
+          <w:sz w:val="20"/>
+        </w:rPr>
+        <w:t xml:space="preserve"> </w:t>
       </w:r>
     </w:p>
     <w:p>
@@ -4788,6 +4997,7 @@
         </w:rPr>
       </w:pPr>
       <w:r>
+        <w:lastRenderedPageBreak/>
         <w:br w:type="page"/>
       </w:r>
     </w:p>
@@ -4856,6 +5066,7 @@
         </w:rPr>
         <w:t>A continuación se presenta un calendario de las principales tareas del proyecto incluyendo sólo las fases de Inicio y Elaboración. Como se ha comentado, el proceso iterativo e incremental de RUP está caracterizado por la realización en paralelo de todas las disciplinas de desarrollo a lo largo del proyecto, con lo cual la mayoría de los artefactos son generados muy tempranamente en el proyecto pero van desarrollándose en mayor o menor grado de acuerdo a la fase e iteración del proyecto. La siguiente figura ilustra este enfoque, en ella lo ensombrecido marca el énfasis de cada disciplina (</w:t>
       </w:r>
+      <w:proofErr w:type="spellStart"/>
       <w:r>
         <w:rPr>
           <w:sz w:val="20"/>
@@ -4863,6 +5074,7 @@
         </w:rPr>
         <w:t>workflow</w:t>
       </w:r>
+      <w:proofErr w:type="spellEnd"/>
       <w:r>
         <w:rPr>
           <w:sz w:val="20"/>
@@ -4956,6 +5168,7 @@
           <w:sz w:val="20"/>
         </w:rPr>
       </w:pPr>
+      <w:proofErr w:type="gramStart"/>
       <w:r>
         <w:rPr>
           <w:color w:val="FF0000"/>
@@ -4964,6 +5177,7 @@
         </w:rPr>
         <w:t>falta</w:t>
       </w:r>
+      <w:proofErr w:type="gramEnd"/>
     </w:p>
     <w:tbl>
       <w:tblPr>
@@ -7833,7 +8047,25 @@
           <w:iCs/>
           <w:lang w:val="es-PE"/>
         </w:rPr>
-        <w:t>DBMS: Database Management System</w:t>
+        <w:t xml:space="preserve">DBMS: </w:t>
+      </w:r>
+      <w:proofErr w:type="spellStart"/>
+      <w:r>
+        <w:rPr>
+          <w:i/>
+          <w:iCs/>
+          <w:lang w:val="es-PE"/>
+        </w:rPr>
+        <w:t>Database</w:t>
+      </w:r>
+      <w:proofErr w:type="spellEnd"/>
+      <w:r>
+        <w:rPr>
+          <w:i/>
+          <w:iCs/>
+          <w:lang w:val="es-PE"/>
+        </w:rPr>
+        <w:t xml:space="preserve"> Management System</w:t>
       </w:r>
     </w:p>
     <w:p>
@@ -7893,8 +8125,29 @@
       <w:pPr>
         <w:ind w:left="720"/>
       </w:pPr>
-      <w:r>
-        <w:t>Git es un software de control de versiones diseñado por Linus Torvalds, pensando en la eficiencia y la confiabilidad del mantenimiento de versiones de aplicaciones cuando estas tienen un gran número de archivos de código fuente.</w:t>
+      <w:proofErr w:type="spellStart"/>
+      <w:r>
+        <w:t>Git</w:t>
+      </w:r>
+      <w:proofErr w:type="spellEnd"/>
+      <w:r>
+        <w:t xml:space="preserve"> es un software de control de versiones diseñado por </w:t>
+      </w:r>
+      <w:proofErr w:type="spellStart"/>
+      <w:r>
+        <w:t>Linus</w:t>
+      </w:r>
+      <w:proofErr w:type="spellEnd"/>
+      <w:r>
+        <w:t xml:space="preserve"> </w:t>
+      </w:r>
+      <w:proofErr w:type="spellStart"/>
+      <w:r>
+        <w:t>Torvalds</w:t>
+      </w:r>
+      <w:proofErr w:type="spellEnd"/>
+      <w:r>
+        <w:t>, pensando en la eficiencia y la confiabilidad del mantenimiento de versiones de aplicaciones cuando estas tienen un gran número de archivos de código fuente.</w:t>
       </w:r>
     </w:p>
     <w:p>
@@ -8095,7 +8348,7 @@
               <w:szCs w:val="18"/>
               <w:lang w:eastAsia="es-PE"/>
             </w:rPr>
-            <w:t>6</w:t>
+            <w:t>7</w:t>
           </w:r>
           <w:r>
             <w:rPr>
@@ -8144,7 +8397,7 @@
               <w:szCs w:val="18"/>
               <w:lang w:eastAsia="es-PE"/>
             </w:rPr>
-            <w:t>10</w:t>
+            <w:t>11</w:t>
           </w:r>
           <w:r>
             <w:rPr>
@@ -8316,15 +8569,7 @@
               <w:szCs w:val="18"/>
               <w:lang w:val="es-PE" w:eastAsia="es-PE"/>
             </w:rPr>
-            <w:t xml:space="preserve">istema de </w:t>
-          </w:r>
-          <w:r>
-            <w:rPr>
-              <w:color w:val="808080"/>
-              <w:szCs w:val="18"/>
-              <w:lang w:val="es-PE" w:eastAsia="es-PE"/>
-            </w:rPr>
-            <w:t>Compra de Productos en Línea</w:t>
+            <w:t>istema de Compra de Productos en Línea</w:t>
           </w:r>
         </w:p>
       </w:tc>
@@ -8361,15 +8606,7 @@
               <w:szCs w:val="18"/>
               <w:lang w:eastAsia="es-PE"/>
             </w:rPr>
-            <w:t xml:space="preserve">Versión </w:t>
-          </w:r>
-          <w:r>
-            <w:rPr>
-              <w:color w:val="808080"/>
-              <w:szCs w:val="18"/>
-              <w:lang w:eastAsia="es-PE"/>
-            </w:rPr>
-            <w:t>0.1</w:t>
+            <w:t>Versión 0.1</w:t>
           </w:r>
         </w:p>
       </w:tc>
@@ -8473,7 +8710,7 @@
               <w:szCs w:val="18"/>
               <w:lang w:eastAsia="es-PE"/>
             </w:rPr>
-            <w:t>09/09/15</w:t>
+            <w:t>10/09/15</w:t>
           </w:r>
           <w:r>
             <w:rPr>
@@ -17443,6 +17680,29 @@
 </file>
 
 <file path=customXml/item1.xml><?xml version="1.0" encoding="utf-8"?>
+<?mso-contentType ?>
+<FormTemplates xmlns="http://schemas.microsoft.com/sharepoint/v3/contenttype/forms">
+  <Display>DocumentLibraryForm</Display>
+  <Edit>DocumentLibraryForm</Edit>
+  <New>DocumentLibraryForm</New>
+</FormTemplates>
+</file>
+
+<file path=customXml/item2.xml><?xml version="1.0" encoding="utf-8"?>
+<p:properties xmlns:p="http://schemas.microsoft.com/office/2006/metadata/properties" xmlns:xsi="http://www.w3.org/2001/XMLSchema-instance" xmlns:pc="http://schemas.microsoft.com/office/infopath/2007/PartnerControls">
+  <documentManagement>
+    <SharedWithUsers xmlns="469596dc-fb40-4f0e-adf7-fe09736acff0">
+      <UserInfo>
+        <DisplayName/>
+        <AccountId xsi:nil="true"/>
+        <AccountType/>
+      </UserInfo>
+    </SharedWithUsers>
+  </documentManagement>
+</p:properties>
+</file>
+
+<file path=customXml/item3.xml><?xml version="1.0" encoding="utf-8"?>
 <ct:contentTypeSchema xmlns:ct="http://schemas.microsoft.com/office/2006/metadata/contentType" xmlns:ma="http://schemas.microsoft.com/office/2006/metadata/properties/metaAttributes" ct:_="" ma:_="" ma:contentTypeName="Documento" ma:contentTypeID="0x010100DC93BC7B37CF5F44A8205DC5B92E129D" ma:contentTypeVersion="3" ma:contentTypeDescription="Crear nuevo documento." ma:contentTypeScope="" ma:versionID="c6ac091060ae22d73b64abdfc73a1e5e">
   <xsd:schema xmlns:xsd="http://www.w3.org/2001/XMLSchema" xmlns:xs="http://www.w3.org/2001/XMLSchema" xmlns:p="http://schemas.microsoft.com/office/2006/metadata/properties" xmlns:ns2="469596dc-fb40-4f0e-adf7-fe09736acff0" xmlns:ns3="8abd8ea5-dcb3-4d70-940c-b65f234609a5" targetNamespace="http://schemas.microsoft.com/office/2006/metadata/properties" ma:root="true" ma:fieldsID="34cc45aec0a717a1cd9ed75b249e7425" ns2:_="" ns3:_="">
     <xsd:import namespace="469596dc-fb40-4f0e-adf7-fe09736acff0"/>
@@ -17601,34 +17861,29 @@
 </ct:contentTypeSchema>
 </file>
 
-<file path=customXml/item2.xml><?xml version="1.0" encoding="utf-8"?>
-<p:properties xmlns:p="http://schemas.microsoft.com/office/2006/metadata/properties" xmlns:xsi="http://www.w3.org/2001/XMLSchema-instance" xmlns:pc="http://schemas.microsoft.com/office/infopath/2007/PartnerControls">
-  <documentManagement>
-    <SharedWithUsers xmlns="469596dc-fb40-4f0e-adf7-fe09736acff0">
-      <UserInfo>
-        <DisplayName/>
-        <AccountId xsi:nil="true"/>
-        <AccountType/>
-      </UserInfo>
-    </SharedWithUsers>
-  </documentManagement>
-</p:properties>
-</file>
-
-<file path=customXml/item3.xml><?xml version="1.0" encoding="utf-8"?>
-<?mso-contentType ?>
-<FormTemplates xmlns="http://schemas.microsoft.com/sharepoint/v3/contenttype/forms">
-  <Display>DocumentLibraryForm</Display>
-  <Edit>DocumentLibraryForm</Edit>
-  <New>DocumentLibraryForm</New>
-</FormTemplates>
-</file>
-
 <file path=customXml/item4.xml><?xml version="1.0" encoding="utf-8"?>
 <b:Sources xmlns:b="http://schemas.openxmlformats.org/officeDocument/2006/bibliography" xmlns="http://schemas.openxmlformats.org/officeDocument/2006/bibliography" SelectedStyle="\APA.XSL" StyleName="APA"/>
 </file>
 
 <file path=customXml/itemProps1.xml><?xml version="1.0" encoding="utf-8"?>
+<ds:datastoreItem xmlns:ds="http://schemas.openxmlformats.org/officeDocument/2006/customXml" ds:itemID="{FB903E96-7289-4EE1-81DC-C8AE59977A5B}">
+  <ds:schemaRefs>
+    <ds:schemaRef ds:uri="http://schemas.microsoft.com/sharepoint/v3/contenttype/forms"/>
+  </ds:schemaRefs>
+</ds:datastoreItem>
+</file>
+
+<file path=customXml/itemProps2.xml><?xml version="1.0" encoding="utf-8"?>
+<ds:datastoreItem xmlns:ds="http://schemas.openxmlformats.org/officeDocument/2006/customXml" ds:itemID="{4B3F2506-F8F0-44DD-A1A1-C3D0E2C6277D}">
+  <ds:schemaRefs>
+    <ds:schemaRef ds:uri="http://schemas.microsoft.com/office/2006/metadata/properties"/>
+    <ds:schemaRef ds:uri="http://schemas.microsoft.com/office/infopath/2007/PartnerControls"/>
+    <ds:schemaRef ds:uri="469596dc-fb40-4f0e-adf7-fe09736acff0"/>
+  </ds:schemaRefs>
+</ds:datastoreItem>
+</file>
+
+<file path=customXml/itemProps3.xml><?xml version="1.0" encoding="utf-8"?>
 <ds:datastoreItem xmlns:ds="http://schemas.openxmlformats.org/officeDocument/2006/customXml" ds:itemID="{E9FABC2D-39D8-4593-B40E-0D60635F132A}">
   <ds:schemaRefs>
     <ds:schemaRef ds:uri="http://schemas.microsoft.com/office/2006/metadata/contentType"/>
@@ -17647,26 +17902,8 @@
 </ds:datastoreItem>
 </file>
 
-<file path=customXml/itemProps2.xml><?xml version="1.0" encoding="utf-8"?>
-<ds:datastoreItem xmlns:ds="http://schemas.openxmlformats.org/officeDocument/2006/customXml" ds:itemID="{4B3F2506-F8F0-44DD-A1A1-C3D0E2C6277D}">
-  <ds:schemaRefs>
-    <ds:schemaRef ds:uri="http://schemas.microsoft.com/office/2006/metadata/properties"/>
-    <ds:schemaRef ds:uri="http://schemas.microsoft.com/office/infopath/2007/PartnerControls"/>
-    <ds:schemaRef ds:uri="469596dc-fb40-4f0e-adf7-fe09736acff0"/>
-  </ds:schemaRefs>
-</ds:datastoreItem>
-</file>
-
-<file path=customXml/itemProps3.xml><?xml version="1.0" encoding="utf-8"?>
-<ds:datastoreItem xmlns:ds="http://schemas.openxmlformats.org/officeDocument/2006/customXml" ds:itemID="{FB903E96-7289-4EE1-81DC-C8AE59977A5B}">
-  <ds:schemaRefs>
-    <ds:schemaRef ds:uri="http://schemas.microsoft.com/sharepoint/v3/contenttype/forms"/>
-  </ds:schemaRefs>
-</ds:datastoreItem>
-</file>
-
 <file path=customXml/itemProps4.xml><?xml version="1.0" encoding="utf-8"?>
-<ds:datastoreItem xmlns:ds="http://schemas.openxmlformats.org/officeDocument/2006/customXml" ds:itemID="{3ABDC762-815D-49B4-A3F4-2DF9EC246CBA}">
+<ds:datastoreItem xmlns:ds="http://schemas.openxmlformats.org/officeDocument/2006/customXml" ds:itemID="{1807F73C-032E-473D-8385-14D5047E2727}">
   <ds:schemaRefs>
     <ds:schemaRef ds:uri="http://schemas.openxmlformats.org/officeDocument/2006/bibliography"/>
   </ds:schemaRefs>

</xml_diff>